<commit_message>
sincronizacion segundo trimestre de drive a github
</commit_message>
<xml_diff>
--- a/Documentacion/Segundo Trimestre/Trabajo de investigacion de los modelos de  desarrollo de software.docx
+++ b/Documentacion/Segundo Trimestre/Trabajo de investigacion de los modelos de  desarrollo de software.docx
@@ -39,7 +39,7 @@
           <w:pgNumType w:start="1"/>
         </w:sectPr>
       </w:pPr>
-      <w:bookmarkStart w:colFirst="0" w:colLast="0" w:name="_6jwzto1hh4m0" w:id="0"/>
+      <w:bookmarkStart w:colFirst="0" w:colLast="0" w:name="_xnyk5w05y1q" w:id="0"/>
       <w:bookmarkEnd w:id="0"/>
       <w:r>
         <w:rPr>
@@ -598,7 +598,7 @@
           <w:szCs w:val="28"/>
           <w:rtl w:val="0"/>
         </w:rPr>
-        <w:t xml:space="preserve">Juan Sebastián Rodríguez Dí</w:t>
+        <w:t xml:space="preserve">Juan Sebastián Rodríguez Díaz</w:t>
       </w:r>
       <w:r>
         <w:rPr>

</xml_diff>